<commit_message>
Updating error no C17
</commit_message>
<xml_diff>
--- a/Course_Notes/Chapter_17_Routing_games.docx
+++ b/Course_Notes/Chapter_17_Routing_games.docx
@@ -2519,20 +2519,22 @@
                   <m:rPr/>
                   <m:t>+</m:t>
                 </m:r>
-                <m:sSup>
-                  <m:e>
-                    <m:r>
-                      <m:rPr/>
-                      <m:t>β</m:t>
-                    </m:r>
-                  </m:e>
-                  <m:sup>
-                    <m:r>
-                      <m:rPr/>
-                      <m:t>2</m:t>
-                    </m:r>
-                  </m:sup>
-                </m:sSup>
+                <m:r>
+                  <m:rPr/>
+                  <m:t>3</m:t>
+                </m:r>
+                <m:r>
+                  <m:rPr/>
+                  <m:t>/</m:t>
+                </m:r>
+                <m:r>
+                  <m:rPr/>
+                  <m:t>2</m:t>
+                </m:r>
+                <m:r>
+                  <m:rPr/>
+                  <m:t>β</m:t>
+                </m:r>
                 <m:r>
                   <m:rPr/>
                   <m:t>×</m:t>
@@ -2632,6 +2634,18 @@
                   <m:rPr/>
                   <m:t>+</m:t>
                 </m:r>
+                <m:r>
+                  <m:rPr/>
+                  <m:t>3</m:t>
+                </m:r>
+                <m:r>
+                  <m:rPr/>
+                  <m:t>/</m:t>
+                </m:r>
+                <m:r>
+                  <m:rPr/>
+                  <m:t>2</m:t>
+                </m:r>
                 <m:sSup>
                   <m:e>
                     <m:r>
@@ -2642,7 +2656,7 @@
                   <m:sup>
                     <m:r>
                       <m:rPr/>
-                      <m:t>3</m:t>
+                      <m:t>2</m:t>
                     </m:r>
                   </m:sup>
                 </m:sSup>
@@ -3219,6 +3233,18 @@
           <m:rPr/>
           <m:t>+</m:t>
         </m:r>
+        <m:r>
+          <m:rPr/>
+          <m:t>3</m:t>
+        </m:r>
+        <m:r>
+          <m:rPr/>
+          <m:t>/</m:t>
+        </m:r>
+        <m:r>
+          <m:rPr/>
+          <m:t>2</m:t>
+        </m:r>
         <m:sSup>
           <m:e>
             <m:r>
@@ -3229,7 +3255,7 @@
           <m:sup>
             <m:r>
               <m:rPr/>
-              <m:t>3</m:t>
+              <m:t>2</m:t>
             </m:r>
           </m:sup>
         </m:sSup>
@@ -7188,7 +7214,7 @@
 <file path=word/numbering.xml><?xml version="1.0" encoding="utf-8"?>
 <w:numbering xmlns:w="http://schemas.openxmlformats.org/wordprocessingml/2006/main">
   <w:abstractNum w:abstractNumId="0">
-    <w:nsid w:val="2db9ae97"/>
+    <w:nsid w:val="9a502d0d"/>
     <w:multiLevelType w:val="multilevel"/>
     <w:lvl w:ilvl="0">
       <w:numFmt w:val="bullet"/>
@@ -7269,7 +7295,7 @@
     </w:lvl>
   </w:abstractNum>
   <w:abstractNum w:abstractNumId="2">
-    <w:nsid w:val="5bd970ec"/>
+    <w:nsid w:val="63230568"/>
     <w:multiLevelType w:val="multilevel"/>
     <w:lvl w:ilvl="0">
       <w:numFmt w:val="bullet"/>
@@ -7350,7 +7376,7 @@
     </w:lvl>
   </w:abstractNum>
   <w:abstractNum w:abstractNumId="3">
-    <w:nsid w:val="e8b5051e"/>
+    <w:nsid w:val="5d9407a6"/>
     <w:multiLevelType w:val="multilevel"/>
     <w:lvl w:ilvl="0">
       <w:start w:val="1"/>

</xml_diff>